<commit_message>
New model results accuracy 71%
</commit_message>
<xml_diff>
--- a/Experiments and results.docx
+++ b/Experiments and results.docx
@@ -24,9 +24,9 @@
         <w:tblLook w:val="04A0" w:firstRow="1" w:lastRow="0" w:firstColumn="1" w:lastColumn="0" w:noHBand="0" w:noVBand="1"/>
       </w:tblPr>
       <w:tblGrid>
-        <w:gridCol w:w="1908"/>
-        <w:gridCol w:w="900"/>
+        <w:gridCol w:w="2088"/>
         <w:gridCol w:w="810"/>
+        <w:gridCol w:w="720"/>
         <w:gridCol w:w="810"/>
         <w:gridCol w:w="810"/>
         <w:gridCol w:w="990"/>
@@ -35,7 +35,7 @@
       <w:tr>
         <w:tc>
           <w:tcPr>
-            <w:tcW w:w="1908" w:type="dxa"/>
+            <w:tcW w:w="2088" w:type="dxa"/>
           </w:tcPr>
           <w:p>
             <w:r>
@@ -45,7 +45,7 @@
         </w:tc>
         <w:tc>
           <w:tcPr>
-            <w:tcW w:w="900" w:type="dxa"/>
+            <w:tcW w:w="810" w:type="dxa"/>
           </w:tcPr>
           <w:p>
             <w:r>
@@ -55,7 +55,7 @@
         </w:tc>
         <w:tc>
           <w:tcPr>
-            <w:tcW w:w="810" w:type="dxa"/>
+            <w:tcW w:w="720" w:type="dxa"/>
           </w:tcPr>
           <w:p>
             <w:r>
@@ -107,317 +107,170 @@
       <w:tr>
         <w:tc>
           <w:tcPr>
-            <w:tcW w:w="1908" w:type="dxa"/>
+            <w:tcW w:w="2088" w:type="dxa"/>
             <w:vMerge w:val="restart"/>
           </w:tcPr>
           <w:p>
             <w:r>
-              <w:t>ADA boost</w:t>
-            </w:r>
-          </w:p>
-        </w:tc>
-        <w:tc>
-          <w:tcPr>
-            <w:tcW w:w="900" w:type="dxa"/>
-          </w:tcPr>
-          <w:p>
-            <w:r>
-              <w:t>50.6</w:t>
-            </w:r>
-          </w:p>
-        </w:tc>
-        <w:tc>
-          <w:tcPr>
-            <w:tcW w:w="810" w:type="dxa"/>
-          </w:tcPr>
-          <w:p>
-            <w:r>
-              <w:t>41.6</w:t>
-            </w:r>
-          </w:p>
-        </w:tc>
-        <w:tc>
-          <w:tcPr>
-            <w:tcW w:w="810" w:type="dxa"/>
-          </w:tcPr>
-          <w:p>
-            <w:r>
-              <w:t>33.77</w:t>
-            </w:r>
-          </w:p>
-        </w:tc>
-        <w:tc>
-          <w:tcPr>
-            <w:tcW w:w="810" w:type="dxa"/>
-          </w:tcPr>
-          <w:p>
-            <w:r>
-              <w:t>44.5</w:t>
-            </w:r>
-          </w:p>
-        </w:tc>
-        <w:tc>
-          <w:tcPr>
-            <w:tcW w:w="990" w:type="dxa"/>
-          </w:tcPr>
-          <w:p>
-            <w:r>
-              <w:t>42.6</w:t>
-            </w:r>
-          </w:p>
-        </w:tc>
-        <w:tc>
-          <w:tcPr>
-            <w:tcW w:w="900" w:type="dxa"/>
-          </w:tcPr>
-          <w:p>
-            <w:r>
-              <w:t>54.93</w:t>
-            </w:r>
-          </w:p>
-        </w:tc>
-      </w:tr>
-      <w:tr>
-        <w:tc>
-          <w:tcPr>
-            <w:tcW w:w="1908" w:type="dxa"/>
+              <w:t>Logistic Regression</w:t>
+            </w:r>
+          </w:p>
+        </w:tc>
+        <w:tc>
+          <w:tcPr>
+            <w:tcW w:w="810" w:type="dxa"/>
+          </w:tcPr>
+          <w:p>
+            <w:r>
+              <w:t>58.6</w:t>
+            </w:r>
+          </w:p>
+        </w:tc>
+        <w:tc>
+          <w:tcPr>
+            <w:tcW w:w="720" w:type="dxa"/>
+          </w:tcPr>
+          <w:p>
+            <w:r>
+              <w:t>61.6</w:t>
+            </w:r>
+          </w:p>
+        </w:tc>
+        <w:tc>
+          <w:tcPr>
+            <w:tcW w:w="810" w:type="dxa"/>
+          </w:tcPr>
+          <w:p>
+            <w:r>
+              <w:t>60.67</w:t>
+            </w:r>
+          </w:p>
+        </w:tc>
+        <w:tc>
+          <w:tcPr>
+            <w:tcW w:w="810" w:type="dxa"/>
+          </w:tcPr>
+          <w:p>
+            <w:r>
+              <w:t>61.33</w:t>
+            </w:r>
+          </w:p>
+        </w:tc>
+        <w:tc>
+          <w:tcPr>
+            <w:tcW w:w="990" w:type="dxa"/>
+          </w:tcPr>
+          <w:p>
+            <w:r>
+              <w:t>58.53</w:t>
+            </w:r>
+          </w:p>
+        </w:tc>
+        <w:tc>
+          <w:tcPr>
+            <w:tcW w:w="900" w:type="dxa"/>
+          </w:tcPr>
+          <w:p>
+            <w:r>
+              <w:t>59.67</w:t>
+            </w:r>
+          </w:p>
+        </w:tc>
+      </w:tr>
+      <w:tr>
+        <w:tc>
+          <w:tcPr>
+            <w:tcW w:w="2088" w:type="dxa"/>
             <w:vMerge/>
           </w:tcPr>
           <w:p/>
         </w:tc>
         <w:tc>
           <w:tcPr>
-            <w:tcW w:w="900" w:type="dxa"/>
-          </w:tcPr>
-          <w:p>
-            <w:r>
-              <w:t>58</w:t>
-            </w:r>
-          </w:p>
-        </w:tc>
-        <w:tc>
-          <w:tcPr>
-            <w:tcW w:w="810" w:type="dxa"/>
-          </w:tcPr>
-          <w:p>
-            <w:r>
-              <w:t>59.6</w:t>
-            </w:r>
-          </w:p>
-        </w:tc>
-        <w:tc>
-          <w:tcPr>
-            <w:tcW w:w="810" w:type="dxa"/>
-          </w:tcPr>
-          <w:p>
-            <w:r>
-              <w:t>59.5</w:t>
-            </w:r>
-          </w:p>
-        </w:tc>
-        <w:tc>
-          <w:tcPr>
-            <w:tcW w:w="810" w:type="dxa"/>
-          </w:tcPr>
-          <w:p>
-            <w:r>
-              <w:t>56.5</w:t>
-            </w:r>
-          </w:p>
-        </w:tc>
-        <w:tc>
-          <w:tcPr>
-            <w:tcW w:w="990" w:type="dxa"/>
-          </w:tcPr>
-          <w:p>
-            <w:r>
-              <w:t>55.73</w:t>
-            </w:r>
-          </w:p>
-        </w:tc>
-        <w:tc>
-          <w:tcPr>
-            <w:tcW w:w="900" w:type="dxa"/>
-          </w:tcPr>
-          <w:p>
-            <w:r>
-              <w:t>59.6</w:t>
-            </w:r>
-          </w:p>
-        </w:tc>
-      </w:tr>
-      <w:tr>
-        <w:tc>
-          <w:tcPr>
-            <w:tcW w:w="1908" w:type="dxa"/>
-          </w:tcPr>
-          <w:p>
-            <w:r>
-              <w:t>Gradient boosting</w:t>
-            </w:r>
-          </w:p>
-        </w:tc>
-        <w:tc>
-          <w:tcPr>
-            <w:tcW w:w="900" w:type="dxa"/>
-          </w:tcPr>
-          <w:p>
-            <w:r>
-              <w:t>50.6</w:t>
-            </w:r>
-          </w:p>
-        </w:tc>
-        <w:tc>
-          <w:tcPr>
-            <w:tcW w:w="810" w:type="dxa"/>
-          </w:tcPr>
-          <w:p>
-            <w:r>
-              <w:t>60</w:t>
-            </w:r>
-          </w:p>
-        </w:tc>
-        <w:tc>
-          <w:tcPr>
-            <w:tcW w:w="810" w:type="dxa"/>
-          </w:tcPr>
-          <w:p>
-            <w:r>
-              <w:t>59.5</w:t>
-            </w:r>
-          </w:p>
-        </w:tc>
-        <w:tc>
-          <w:tcPr>
-            <w:tcW w:w="810" w:type="dxa"/>
-          </w:tcPr>
-          <w:p>
-            <w:r>
-              <w:t>62.8</w:t>
-            </w:r>
-          </w:p>
-        </w:tc>
-        <w:tc>
-          <w:tcPr>
-            <w:tcW w:w="990" w:type="dxa"/>
-          </w:tcPr>
-          <w:p>
-            <w:r>
-              <w:t>61.2</w:t>
-            </w:r>
-          </w:p>
-        </w:tc>
-        <w:tc>
-          <w:tcPr>
-            <w:tcW w:w="900" w:type="dxa"/>
-          </w:tcPr>
-          <w:p>
-            <w:r>
-              <w:t>64.06</w:t>
-            </w:r>
-          </w:p>
-        </w:tc>
-      </w:tr>
-      <w:tr>
-        <w:trPr>
-          <w:trHeight w:val="350"/>
-        </w:trPr>
-        <w:tc>
-          <w:tcPr>
-            <w:tcW w:w="1908" w:type="dxa"/>
-          </w:tcPr>
-          <w:p>
-            <w:r>
-              <w:t>Bagging Classifier</w:t>
-            </w:r>
-          </w:p>
-        </w:tc>
-        <w:tc>
-          <w:tcPr>
-            <w:tcW w:w="900" w:type="dxa"/>
-          </w:tcPr>
-          <w:p>
-            <w:r>
-              <w:t>56.6</w:t>
-            </w:r>
-          </w:p>
-        </w:tc>
-        <w:tc>
-          <w:tcPr>
-            <w:tcW w:w="810" w:type="dxa"/>
-          </w:tcPr>
-          <w:p>
-            <w:r>
-              <w:t>68.6</w:t>
-            </w:r>
-          </w:p>
-        </w:tc>
-        <w:tc>
-          <w:tcPr>
-            <w:tcW w:w="810" w:type="dxa"/>
-          </w:tcPr>
-          <w:p>
-            <w:r>
-              <w:t>68</w:t>
-            </w:r>
-          </w:p>
-        </w:tc>
-        <w:tc>
-          <w:tcPr>
-            <w:tcW w:w="810" w:type="dxa"/>
-          </w:tcPr>
-          <w:p>
-            <w:r>
-              <w:t>66.1</w:t>
-            </w:r>
-          </w:p>
-        </w:tc>
-        <w:tc>
-          <w:tcPr>
-            <w:tcW w:w="990" w:type="dxa"/>
-          </w:tcPr>
-          <w:p>
-            <w:r>
-              <w:t>67.0</w:t>
-            </w:r>
-          </w:p>
-        </w:tc>
-        <w:tc>
-          <w:tcPr>
-            <w:tcW w:w="900" w:type="dxa"/>
-          </w:tcPr>
-          <w:p>
-            <w:r>
-              <w:t>69.4</w:t>
-            </w:r>
-          </w:p>
-        </w:tc>
-      </w:tr>
-      <w:tr>
-        <w:tc>
-          <w:tcPr>
-            <w:tcW w:w="1908" w:type="dxa"/>
+            <w:tcW w:w="810" w:type="dxa"/>
+          </w:tcPr>
+          <w:p>
+            <w:r>
+              <w:t>52.6</w:t>
+            </w:r>
+          </w:p>
+        </w:tc>
+        <w:tc>
+          <w:tcPr>
+            <w:tcW w:w="720" w:type="dxa"/>
+          </w:tcPr>
+          <w:p>
+            <w:r>
+              <w:t>62.6</w:t>
+            </w:r>
+          </w:p>
+        </w:tc>
+        <w:tc>
+          <w:tcPr>
+            <w:tcW w:w="810" w:type="dxa"/>
+          </w:tcPr>
+          <w:p>
+            <w:r>
+              <w:t>60.67</w:t>
+            </w:r>
+          </w:p>
+        </w:tc>
+        <w:tc>
+          <w:tcPr>
+            <w:tcW w:w="810" w:type="dxa"/>
+          </w:tcPr>
+          <w:p>
+            <w:r>
+              <w:t>61.83</w:t>
+            </w:r>
+          </w:p>
+        </w:tc>
+        <w:tc>
+          <w:tcPr>
+            <w:tcW w:w="990" w:type="dxa"/>
+          </w:tcPr>
+          <w:p>
+            <w:r>
+              <w:t>59.06</w:t>
+            </w:r>
+          </w:p>
+        </w:tc>
+        <w:tc>
+          <w:tcPr>
+            <w:tcW w:w="900" w:type="dxa"/>
+          </w:tcPr>
+          <w:p>
+            <w:r>
+              <w:t>59.67</w:t>
+            </w:r>
+          </w:p>
+        </w:tc>
+      </w:tr>
+      <w:tr>
+        <w:tc>
+          <w:tcPr>
+            <w:tcW w:w="2088" w:type="dxa"/>
             <w:vMerge w:val="restart"/>
           </w:tcPr>
           <w:p>
             <w:r>
-              <w:t>Random Forests</w:t>
-            </w:r>
-          </w:p>
-        </w:tc>
-        <w:tc>
-          <w:tcPr>
-            <w:tcW w:w="900" w:type="dxa"/>
-          </w:tcPr>
-          <w:p>
-            <w:r>
-              <w:t>52.6</w:t>
-            </w:r>
-          </w:p>
-        </w:tc>
-        <w:tc>
-          <w:tcPr>
-            <w:tcW w:w="810" w:type="dxa"/>
+              <w:t>Decision tree</w:t>
+            </w:r>
+          </w:p>
+        </w:tc>
+        <w:tc>
+          <w:tcPr>
+            <w:tcW w:w="810" w:type="dxa"/>
+          </w:tcPr>
+          <w:p>
+            <w:r>
+              <w:t>51.3</w:t>
+            </w:r>
+          </w:p>
+        </w:tc>
+        <w:tc>
+          <w:tcPr>
+            <w:tcW w:w="720" w:type="dxa"/>
           </w:tcPr>
           <w:p>
             <w:r>
@@ -431,23 +284,267 @@
           </w:tcPr>
           <w:p>
             <w:r>
-              <w:t>57.7</w:t>
-            </w:r>
-          </w:p>
-        </w:tc>
-        <w:tc>
-          <w:tcPr>
-            <w:tcW w:w="810" w:type="dxa"/>
-          </w:tcPr>
-          <w:p>
-            <w:r>
-              <w:t>60</w:t>
-            </w:r>
-          </w:p>
-        </w:tc>
-        <w:tc>
-          <w:tcPr>
-            <w:tcW w:w="990" w:type="dxa"/>
+              <w:t>54</w:t>
+            </w:r>
+          </w:p>
+        </w:tc>
+        <w:tc>
+          <w:tcPr>
+            <w:tcW w:w="810" w:type="dxa"/>
+          </w:tcPr>
+          <w:p>
+            <w:r>
+              <w:t>55.33</w:t>
+            </w:r>
+          </w:p>
+        </w:tc>
+        <w:tc>
+          <w:tcPr>
+            <w:tcW w:w="990" w:type="dxa"/>
+          </w:tcPr>
+          <w:p>
+            <w:r>
+              <w:t>53.73</w:t>
+            </w:r>
+          </w:p>
+        </w:tc>
+        <w:tc>
+          <w:tcPr>
+            <w:tcW w:w="900" w:type="dxa"/>
+          </w:tcPr>
+          <w:p>
+            <w:r>
+              <w:t>58.67</w:t>
+            </w:r>
+          </w:p>
+        </w:tc>
+      </w:tr>
+      <w:tr>
+        <w:tc>
+          <w:tcPr>
+            <w:tcW w:w="2088" w:type="dxa"/>
+            <w:vMerge/>
+          </w:tcPr>
+          <w:p/>
+        </w:tc>
+        <w:tc>
+          <w:tcPr>
+            <w:tcW w:w="810" w:type="dxa"/>
+          </w:tcPr>
+          <w:p>
+            <w:r>
+              <w:t>54</w:t>
+            </w:r>
+          </w:p>
+        </w:tc>
+        <w:tc>
+          <w:tcPr>
+            <w:tcW w:w="720" w:type="dxa"/>
+          </w:tcPr>
+          <w:p>
+            <w:r>
+              <w:t>56.3</w:t>
+            </w:r>
+          </w:p>
+        </w:tc>
+        <w:tc>
+          <w:tcPr>
+            <w:tcW w:w="810" w:type="dxa"/>
+          </w:tcPr>
+          <w:p>
+            <w:r>
+              <w:t>55.1</w:t>
+            </w:r>
+          </w:p>
+        </w:tc>
+        <w:tc>
+          <w:tcPr>
+            <w:tcW w:w="810" w:type="dxa"/>
+          </w:tcPr>
+          <w:p>
+            <w:r>
+              <w:t>57</w:t>
+            </w:r>
+          </w:p>
+        </w:tc>
+        <w:tc>
+          <w:tcPr>
+            <w:tcW w:w="990" w:type="dxa"/>
+          </w:tcPr>
+          <w:p>
+            <w:r>
+              <w:t>59.2</w:t>
+            </w:r>
+          </w:p>
+        </w:tc>
+        <w:tc>
+          <w:tcPr>
+            <w:tcW w:w="900" w:type="dxa"/>
+          </w:tcPr>
+          <w:p>
+            <w:r>
+              <w:t>58.267</w:t>
+            </w:r>
+          </w:p>
+        </w:tc>
+      </w:tr>
+      <w:tr>
+        <w:tc>
+          <w:tcPr>
+            <w:tcW w:w="2088" w:type="dxa"/>
+            <w:vMerge w:val="restart"/>
+          </w:tcPr>
+          <w:p>
+            <w:r>
+              <w:t>Gaussian Bayes</w:t>
+            </w:r>
+          </w:p>
+        </w:tc>
+        <w:tc>
+          <w:tcPr>
+            <w:tcW w:w="810" w:type="dxa"/>
+          </w:tcPr>
+          <w:p>
+            <w:r>
+              <w:t>60.6</w:t>
+            </w:r>
+          </w:p>
+        </w:tc>
+        <w:tc>
+          <w:tcPr>
+            <w:tcW w:w="720" w:type="dxa"/>
+          </w:tcPr>
+          <w:p>
+            <w:r>
+              <w:t>63.6</w:t>
+            </w:r>
+          </w:p>
+        </w:tc>
+        <w:tc>
+          <w:tcPr>
+            <w:tcW w:w="810" w:type="dxa"/>
+          </w:tcPr>
+          <w:p>
+            <w:r>
+              <w:t>61.33</w:t>
+            </w:r>
+          </w:p>
+        </w:tc>
+        <w:tc>
+          <w:tcPr>
+            <w:tcW w:w="810" w:type="dxa"/>
+          </w:tcPr>
+          <w:p>
+            <w:r>
+              <w:t>65.16</w:t>
+            </w:r>
+          </w:p>
+        </w:tc>
+        <w:tc>
+          <w:tcPr>
+            <w:tcW w:w="990" w:type="dxa"/>
+          </w:tcPr>
+          <w:p>
+            <w:r>
+              <w:t>61.4</w:t>
+            </w:r>
+          </w:p>
+        </w:tc>
+        <w:tc>
+          <w:tcPr>
+            <w:tcW w:w="900" w:type="dxa"/>
+          </w:tcPr>
+          <w:p>
+            <w:r>
+              <w:t>61.4</w:t>
+            </w:r>
+          </w:p>
+        </w:tc>
+      </w:tr>
+      <w:tr>
+        <w:tc>
+          <w:tcPr>
+            <w:tcW w:w="2088" w:type="dxa"/>
+            <w:vMerge/>
+          </w:tcPr>
+          <w:p/>
+        </w:tc>
+        <w:tc>
+          <w:tcPr>
+            <w:tcW w:w="810" w:type="dxa"/>
+          </w:tcPr>
+          <w:p>
+            <w:r>
+              <w:t>59.3</w:t>
+            </w:r>
+          </w:p>
+        </w:tc>
+        <w:tc>
+          <w:tcPr>
+            <w:tcW w:w="720" w:type="dxa"/>
+          </w:tcPr>
+          <w:p>
+            <w:r>
+              <w:t>65</w:t>
+            </w:r>
+          </w:p>
+        </w:tc>
+        <w:tc>
+          <w:tcPr>
+            <w:tcW w:w="810" w:type="dxa"/>
+          </w:tcPr>
+          <w:p>
+            <w:r>
+              <w:t>61.55</w:t>
+            </w:r>
+          </w:p>
+        </w:tc>
+        <w:tc>
+          <w:tcPr>
+            <w:tcW w:w="810" w:type="dxa"/>
+          </w:tcPr>
+          <w:p>
+            <w:r>
+              <w:t>65.33</w:t>
+            </w:r>
+          </w:p>
+        </w:tc>
+        <w:tc>
+          <w:tcPr>
+            <w:tcW w:w="990" w:type="dxa"/>
+          </w:tcPr>
+          <w:p>
+            <w:r>
+              <w:t>61.33</w:t>
+            </w:r>
+          </w:p>
+        </w:tc>
+        <w:tc>
+          <w:tcPr>
+            <w:tcW w:w="900" w:type="dxa"/>
+          </w:tcPr>
+          <w:p>
+            <w:r>
+              <w:t>61.5</w:t>
+            </w:r>
+          </w:p>
+        </w:tc>
+      </w:tr>
+      <w:tr>
+        <w:tc>
+          <w:tcPr>
+            <w:tcW w:w="2088" w:type="dxa"/>
+            <w:vMerge w:val="restart"/>
+          </w:tcPr>
+          <w:p>
+            <w:r>
+              <w:t>SVC</w:t>
+            </w:r>
+          </w:p>
+        </w:tc>
+        <w:tc>
+          <w:tcPr>
+            <w:tcW w:w="810" w:type="dxa"/>
           </w:tcPr>
           <w:p>
             <w:r>
@@ -457,357 +554,41 @@
         </w:tc>
         <w:tc>
           <w:tcPr>
-            <w:tcW w:w="900" w:type="dxa"/>
-          </w:tcPr>
-          <w:p>
-            <w:r>
-              <w:t>58.4</w:t>
-            </w:r>
-          </w:p>
-        </w:tc>
-      </w:tr>
-      <w:tr>
-        <w:tc>
-          <w:tcPr>
-            <w:tcW w:w="1908" w:type="dxa"/>
-            <w:vMerge/>
-          </w:tcPr>
-          <w:p/>
-        </w:tc>
-        <w:tc>
-          <w:tcPr>
-            <w:tcW w:w="900" w:type="dxa"/>
-          </w:tcPr>
-          <w:p>
-            <w:r>
-              <w:t>54.6</w:t>
-            </w:r>
-          </w:p>
-        </w:tc>
-        <w:tc>
-          <w:tcPr>
-            <w:tcW w:w="810" w:type="dxa"/>
-          </w:tcPr>
-          <w:p>
-            <w:r>
-              <w:t>65</w:t>
-            </w:r>
-          </w:p>
-        </w:tc>
-        <w:tc>
-          <w:tcPr>
-            <w:tcW w:w="810" w:type="dxa"/>
-          </w:tcPr>
-          <w:p>
-            <w:r>
-              <w:t>59.7</w:t>
-            </w:r>
-          </w:p>
-        </w:tc>
-        <w:tc>
-          <w:tcPr>
-            <w:tcW w:w="810" w:type="dxa"/>
-          </w:tcPr>
-          <w:p>
-            <w:r>
-              <w:t>63.1</w:t>
-            </w:r>
-          </w:p>
-        </w:tc>
-        <w:tc>
-          <w:tcPr>
-            <w:tcW w:w="990" w:type="dxa"/>
-          </w:tcPr>
-          <w:p>
-            <w:r>
-              <w:t>59.4</w:t>
-            </w:r>
-          </w:p>
-        </w:tc>
-        <w:tc>
-          <w:tcPr>
-            <w:tcW w:w="900" w:type="dxa"/>
-          </w:tcPr>
-          <w:p>
-            <w:r>
-              <w:t>60.2</w:t>
-            </w:r>
-          </w:p>
-        </w:tc>
-      </w:tr>
-      <w:tr>
-        <w:tc>
-          <w:tcPr>
-            <w:tcW w:w="1908" w:type="dxa"/>
-            <w:vMerge w:val="restart"/>
-          </w:tcPr>
-          <w:p>
-            <w:r>
-              <w:t>Extra trees</w:t>
-            </w:r>
-          </w:p>
-        </w:tc>
-        <w:tc>
-          <w:tcPr>
-            <w:tcW w:w="900" w:type="dxa"/>
-          </w:tcPr>
-          <w:p>
-            <w:r>
-              <w:t>52</w:t>
-            </w:r>
-          </w:p>
-        </w:tc>
-        <w:tc>
-          <w:tcPr>
-            <w:tcW w:w="810" w:type="dxa"/>
-          </w:tcPr>
-          <w:p>
-            <w:r>
-              <w:t>53</w:t>
-            </w:r>
-          </w:p>
-        </w:tc>
-        <w:tc>
-          <w:tcPr>
-            <w:tcW w:w="810" w:type="dxa"/>
-          </w:tcPr>
-          <w:p>
-            <w:r>
-              <w:t>59.5</w:t>
-            </w:r>
-          </w:p>
-        </w:tc>
-        <w:tc>
-          <w:tcPr>
-            <w:tcW w:w="810" w:type="dxa"/>
-          </w:tcPr>
-          <w:p>
-            <w:r>
-              <w:t>56.67</w:t>
-            </w:r>
-          </w:p>
-        </w:tc>
-        <w:tc>
-          <w:tcPr>
-            <w:tcW w:w="990" w:type="dxa"/>
-          </w:tcPr>
-          <w:p>
-            <w:r>
-              <w:t>59.4</w:t>
-            </w:r>
-          </w:p>
-        </w:tc>
-        <w:tc>
-          <w:tcPr>
-            <w:tcW w:w="900" w:type="dxa"/>
-          </w:tcPr>
-          <w:p>
-            <w:r>
-              <w:t>57.9</w:t>
-            </w:r>
-          </w:p>
-        </w:tc>
-      </w:tr>
-      <w:tr>
-        <w:tc>
-          <w:tcPr>
-            <w:tcW w:w="1908" w:type="dxa"/>
-            <w:vMerge/>
-          </w:tcPr>
-          <w:p/>
-        </w:tc>
-        <w:tc>
-          <w:tcPr>
-            <w:tcW w:w="900" w:type="dxa"/>
-          </w:tcPr>
-          <w:p>
-            <w:r>
-              <w:t>50</w:t>
-            </w:r>
-          </w:p>
-        </w:tc>
-        <w:tc>
-          <w:tcPr>
-            <w:tcW w:w="810" w:type="dxa"/>
-          </w:tcPr>
-          <w:p>
-            <w:r>
-              <w:t>60.3</w:t>
-            </w:r>
-          </w:p>
-        </w:tc>
-        <w:tc>
-          <w:tcPr>
-            <w:tcW w:w="810" w:type="dxa"/>
-          </w:tcPr>
-          <w:p>
-            <w:r>
-              <w:t>57.11</w:t>
-            </w:r>
-          </w:p>
-        </w:tc>
-        <w:tc>
-          <w:tcPr>
-            <w:tcW w:w="810" w:type="dxa"/>
-          </w:tcPr>
-          <w:p>
-            <w:r>
-              <w:t>59.16</w:t>
-            </w:r>
-          </w:p>
-        </w:tc>
-        <w:tc>
-          <w:tcPr>
-            <w:tcW w:w="990" w:type="dxa"/>
-          </w:tcPr>
-          <w:p>
-            <w:r>
-              <w:t>57.3</w:t>
-            </w:r>
-          </w:p>
-        </w:tc>
-        <w:tc>
-          <w:tcPr>
-            <w:tcW w:w="900" w:type="dxa"/>
-          </w:tcPr>
-          <w:p>
-            <w:r>
-              <w:t>58.4</w:t>
-            </w:r>
-          </w:p>
-        </w:tc>
-      </w:tr>
-      <w:tr>
-        <w:tc>
-          <w:tcPr>
-            <w:tcW w:w="1908" w:type="dxa"/>
-          </w:tcPr>
-          <w:p>
-            <w:r>
-              <w:t>Convolutional neural networks</w:t>
-            </w:r>
-          </w:p>
-        </w:tc>
-        <w:tc>
-          <w:tcPr>
-            <w:tcW w:w="900" w:type="dxa"/>
-          </w:tcPr>
-          <w:p>
-            <w:r>
-              <w:t>32</w:t>
-            </w:r>
-          </w:p>
-        </w:tc>
-        <w:tc>
-          <w:tcPr>
-            <w:tcW w:w="810" w:type="dxa"/>
-          </w:tcPr>
-          <w:p>
-            <w:r>
-              <w:t>28.3</w:t>
-            </w:r>
-          </w:p>
-        </w:tc>
-        <w:tc>
-          <w:tcPr>
-            <w:tcW w:w="810" w:type="dxa"/>
-          </w:tcPr>
-          <w:p>
-            <w:r>
-              <w:t>31.3</w:t>
-            </w:r>
-          </w:p>
-        </w:tc>
-        <w:tc>
-          <w:tcPr>
-            <w:tcW w:w="810" w:type="dxa"/>
-          </w:tcPr>
-          <w:p>
-            <w:r>
-              <w:t>29</w:t>
-            </w:r>
-          </w:p>
-        </w:tc>
-        <w:tc>
-          <w:tcPr>
-            <w:tcW w:w="990" w:type="dxa"/>
-          </w:tcPr>
-          <w:p>
-            <w:r>
-              <w:t>31.73</w:t>
-            </w:r>
-          </w:p>
-        </w:tc>
-        <w:tc>
-          <w:tcPr>
-            <w:tcW w:w="900" w:type="dxa"/>
-          </w:tcPr>
-          <w:p>
-            <w:r>
-              <w:t>31.6</w:t>
-            </w:r>
-          </w:p>
-        </w:tc>
-      </w:tr>
-      <w:tr>
-        <w:tc>
-          <w:tcPr>
-            <w:tcW w:w="1908" w:type="dxa"/>
-            <w:vMerge w:val="restart"/>
-          </w:tcPr>
-          <w:p>
-            <w:r>
-              <w:t>Multilayer perceptron</w:t>
-            </w:r>
-          </w:p>
-        </w:tc>
-        <w:tc>
-          <w:tcPr>
-            <w:tcW w:w="900" w:type="dxa"/>
-          </w:tcPr>
-          <w:p>
-            <w:r>
-              <w:t>62</w:t>
-            </w:r>
-          </w:p>
-        </w:tc>
-        <w:tc>
-          <w:tcPr>
-            <w:tcW w:w="810" w:type="dxa"/>
-          </w:tcPr>
-          <w:p>
-            <w:r>
-              <w:t>67.6</w:t>
-            </w:r>
-          </w:p>
-        </w:tc>
-        <w:tc>
-          <w:tcPr>
-            <w:tcW w:w="810" w:type="dxa"/>
-          </w:tcPr>
-          <w:p>
-            <w:r>
-              <w:t>66.8</w:t>
-            </w:r>
-          </w:p>
-        </w:tc>
-        <w:tc>
-          <w:tcPr>
-            <w:tcW w:w="810" w:type="dxa"/>
-          </w:tcPr>
-          <w:p>
-            <w:r>
-              <w:t>68.6</w:t>
-            </w:r>
-          </w:p>
-        </w:tc>
-        <w:tc>
-          <w:tcPr>
-            <w:tcW w:w="990" w:type="dxa"/>
-          </w:tcPr>
-          <w:p>
-            <w:r>
-              <w:t>68.9</w:t>
+            <w:tcW w:w="720" w:type="dxa"/>
+          </w:tcPr>
+          <w:p>
+            <w:r>
+              <w:t>69</w:t>
+            </w:r>
+          </w:p>
+        </w:tc>
+        <w:tc>
+          <w:tcPr>
+            <w:tcW w:w="810" w:type="dxa"/>
+          </w:tcPr>
+          <w:p>
+            <w:r>
+              <w:t>68.44</w:t>
+            </w:r>
+          </w:p>
+        </w:tc>
+        <w:tc>
+          <w:tcPr>
+            <w:tcW w:w="810" w:type="dxa"/>
+          </w:tcPr>
+          <w:p>
+            <w:r>
+              <w:t>69</w:t>
+            </w:r>
+          </w:p>
+        </w:tc>
+        <w:tc>
+          <w:tcPr>
+            <w:tcW w:w="990" w:type="dxa"/>
+          </w:tcPr>
+          <w:p>
+            <w:r>
+              <w:t>68.8</w:t>
             </w:r>
           </w:p>
         </w:tc>
@@ -826,6 +607,1027 @@
               <w:rPr>
                 <w:color w:val="000000" w:themeColor="text1"/>
               </w:rPr>
+              <w:t>71.06</w:t>
+            </w:r>
+          </w:p>
+        </w:tc>
+      </w:tr>
+      <w:tr>
+        <w:tc>
+          <w:tcPr>
+            <w:tcW w:w="2088" w:type="dxa"/>
+            <w:vMerge/>
+          </w:tcPr>
+          <w:p/>
+        </w:tc>
+        <w:tc>
+          <w:tcPr>
+            <w:tcW w:w="810" w:type="dxa"/>
+          </w:tcPr>
+          <w:p>
+            <w:r>
+              <w:t>58.6</w:t>
+            </w:r>
+          </w:p>
+        </w:tc>
+        <w:tc>
+          <w:tcPr>
+            <w:tcW w:w="720" w:type="dxa"/>
+          </w:tcPr>
+          <w:p>
+            <w:r>
+              <w:t>69.67</w:t>
+            </w:r>
+          </w:p>
+        </w:tc>
+        <w:tc>
+          <w:tcPr>
+            <w:tcW w:w="810" w:type="dxa"/>
+          </w:tcPr>
+          <w:p>
+            <w:r>
+              <w:t>70.22</w:t>
+            </w:r>
+          </w:p>
+        </w:tc>
+        <w:tc>
+          <w:tcPr>
+            <w:tcW w:w="810" w:type="dxa"/>
+          </w:tcPr>
+          <w:p>
+            <w:r>
+              <w:t>68.16</w:t>
+            </w:r>
+          </w:p>
+        </w:tc>
+        <w:tc>
+          <w:tcPr>
+            <w:tcW w:w="990" w:type="dxa"/>
+          </w:tcPr>
+          <w:p>
+            <w:r>
+              <w:t>68.93</w:t>
+            </w:r>
+          </w:p>
+        </w:tc>
+        <w:tc>
+          <w:tcPr>
+            <w:tcW w:w="900" w:type="dxa"/>
+            <w:shd w:val="clear" w:color="auto" w:fill="FF0000"/>
+          </w:tcPr>
+          <w:p>
+            <w:r>
+              <w:t>70.86</w:t>
+            </w:r>
+          </w:p>
+        </w:tc>
+      </w:tr>
+      <w:tr>
+        <w:tc>
+          <w:tcPr>
+            <w:tcW w:w="2088" w:type="dxa"/>
+          </w:tcPr>
+          <w:p>
+            <w:proofErr w:type="spellStart"/>
+            <w:r>
+              <w:t>XGBoost</w:t>
+            </w:r>
+            <w:proofErr w:type="spellEnd"/>
+          </w:p>
+        </w:tc>
+        <w:tc>
+          <w:tcPr>
+            <w:tcW w:w="810" w:type="dxa"/>
+          </w:tcPr>
+          <w:p>
+            <w:r>
+              <w:t>56</w:t>
+            </w:r>
+          </w:p>
+        </w:tc>
+        <w:tc>
+          <w:tcPr>
+            <w:tcW w:w="720" w:type="dxa"/>
+          </w:tcPr>
+          <w:p>
+            <w:r>
+              <w:t>66.3</w:t>
+            </w:r>
+          </w:p>
+        </w:tc>
+        <w:tc>
+          <w:tcPr>
+            <w:tcW w:w="810" w:type="dxa"/>
+          </w:tcPr>
+          <w:p>
+            <w:r>
+              <w:t>64.22</w:t>
+            </w:r>
+          </w:p>
+        </w:tc>
+        <w:tc>
+          <w:tcPr>
+            <w:tcW w:w="810" w:type="dxa"/>
+          </w:tcPr>
+          <w:p>
+            <w:r>
+              <w:t>68</w:t>
+            </w:r>
+          </w:p>
+        </w:tc>
+        <w:tc>
+          <w:tcPr>
+            <w:tcW w:w="990" w:type="dxa"/>
+          </w:tcPr>
+          <w:p>
+            <w:r>
+              <w:t>68</w:t>
+            </w:r>
+          </w:p>
+        </w:tc>
+        <w:tc>
+          <w:tcPr>
+            <w:tcW w:w="900" w:type="dxa"/>
+            <w:shd w:val="clear" w:color="auto" w:fill="FF0000"/>
+          </w:tcPr>
+          <w:p>
+            <w:r>
+              <w:t>70.67</w:t>
+            </w:r>
+            <w:bookmarkStart w:id="0" w:name="_GoBack"/>
+            <w:bookmarkEnd w:id="0"/>
+          </w:p>
+        </w:tc>
+      </w:tr>
+      <w:tr>
+        <w:tc>
+          <w:tcPr>
+            <w:tcW w:w="2088" w:type="dxa"/>
+            <w:vMerge w:val="restart"/>
+          </w:tcPr>
+          <w:p>
+            <w:r>
+              <w:t xml:space="preserve">K nearest </w:t>
+            </w:r>
+            <w:proofErr w:type="spellStart"/>
+            <w:r>
+              <w:t>neighbours</w:t>
+            </w:r>
+            <w:proofErr w:type="spellEnd"/>
+          </w:p>
+        </w:tc>
+        <w:tc>
+          <w:tcPr>
+            <w:tcW w:w="810" w:type="dxa"/>
+          </w:tcPr>
+          <w:p>
+            <w:r>
+              <w:t>56</w:t>
+            </w:r>
+          </w:p>
+        </w:tc>
+        <w:tc>
+          <w:tcPr>
+            <w:tcW w:w="720" w:type="dxa"/>
+          </w:tcPr>
+          <w:p>
+            <w:r>
+              <w:t>58</w:t>
+            </w:r>
+          </w:p>
+        </w:tc>
+        <w:tc>
+          <w:tcPr>
+            <w:tcW w:w="810" w:type="dxa"/>
+          </w:tcPr>
+          <w:p>
+            <w:r>
+              <w:t>64.6</w:t>
+            </w:r>
+          </w:p>
+        </w:tc>
+        <w:tc>
+          <w:tcPr>
+            <w:tcW w:w="810" w:type="dxa"/>
+          </w:tcPr>
+          <w:p>
+            <w:r>
+              <w:t>58</w:t>
+            </w:r>
+          </w:p>
+        </w:tc>
+        <w:tc>
+          <w:tcPr>
+            <w:tcW w:w="990" w:type="dxa"/>
+          </w:tcPr>
+          <w:p>
+            <w:r>
+              <w:t>62.93</w:t>
+            </w:r>
+          </w:p>
+        </w:tc>
+        <w:tc>
+          <w:tcPr>
+            <w:tcW w:w="900" w:type="dxa"/>
+          </w:tcPr>
+          <w:p>
+            <w:r>
+              <w:t>64.4</w:t>
+            </w:r>
+          </w:p>
+        </w:tc>
+      </w:tr>
+      <w:tr>
+        <w:tc>
+          <w:tcPr>
+            <w:tcW w:w="2088" w:type="dxa"/>
+            <w:vMerge/>
+          </w:tcPr>
+          <w:p/>
+        </w:tc>
+        <w:tc>
+          <w:tcPr>
+            <w:tcW w:w="810" w:type="dxa"/>
+          </w:tcPr>
+          <w:p>
+            <w:r>
+              <w:t>53</w:t>
+            </w:r>
+          </w:p>
+        </w:tc>
+        <w:tc>
+          <w:tcPr>
+            <w:tcW w:w="720" w:type="dxa"/>
+          </w:tcPr>
+          <w:p>
+            <w:r>
+              <w:t>66.6</w:t>
+            </w:r>
+          </w:p>
+        </w:tc>
+        <w:tc>
+          <w:tcPr>
+            <w:tcW w:w="810" w:type="dxa"/>
+          </w:tcPr>
+          <w:p>
+            <w:r>
+              <w:t>65.78</w:t>
+            </w:r>
+          </w:p>
+        </w:tc>
+        <w:tc>
+          <w:tcPr>
+            <w:tcW w:w="810" w:type="dxa"/>
+          </w:tcPr>
+          <w:p>
+            <w:r>
+              <w:t>66.16</w:t>
+            </w:r>
+          </w:p>
+        </w:tc>
+        <w:tc>
+          <w:tcPr>
+            <w:tcW w:w="990" w:type="dxa"/>
+          </w:tcPr>
+          <w:p>
+            <w:r>
+              <w:t>65.73</w:t>
+            </w:r>
+          </w:p>
+        </w:tc>
+        <w:tc>
+          <w:tcPr>
+            <w:tcW w:w="900" w:type="dxa"/>
+          </w:tcPr>
+          <w:p>
+            <w:r>
+              <w:t>67.06</w:t>
+            </w:r>
+          </w:p>
+        </w:tc>
+      </w:tr>
+      <w:tr>
+        <w:tc>
+          <w:tcPr>
+            <w:tcW w:w="2088" w:type="dxa"/>
+            <w:vMerge w:val="restart"/>
+          </w:tcPr>
+          <w:p>
+            <w:r>
+              <w:t>ADA boost</w:t>
+            </w:r>
+          </w:p>
+        </w:tc>
+        <w:tc>
+          <w:tcPr>
+            <w:tcW w:w="810" w:type="dxa"/>
+          </w:tcPr>
+          <w:p>
+            <w:r>
+              <w:t>50.6</w:t>
+            </w:r>
+          </w:p>
+        </w:tc>
+        <w:tc>
+          <w:tcPr>
+            <w:tcW w:w="720" w:type="dxa"/>
+          </w:tcPr>
+          <w:p>
+            <w:r>
+              <w:t>41.6</w:t>
+            </w:r>
+          </w:p>
+        </w:tc>
+        <w:tc>
+          <w:tcPr>
+            <w:tcW w:w="810" w:type="dxa"/>
+          </w:tcPr>
+          <w:p>
+            <w:r>
+              <w:t>33.77</w:t>
+            </w:r>
+          </w:p>
+        </w:tc>
+        <w:tc>
+          <w:tcPr>
+            <w:tcW w:w="810" w:type="dxa"/>
+          </w:tcPr>
+          <w:p>
+            <w:r>
+              <w:t>44.5</w:t>
+            </w:r>
+          </w:p>
+        </w:tc>
+        <w:tc>
+          <w:tcPr>
+            <w:tcW w:w="990" w:type="dxa"/>
+          </w:tcPr>
+          <w:p>
+            <w:r>
+              <w:t>42.6</w:t>
+            </w:r>
+          </w:p>
+        </w:tc>
+        <w:tc>
+          <w:tcPr>
+            <w:tcW w:w="900" w:type="dxa"/>
+          </w:tcPr>
+          <w:p>
+            <w:r>
+              <w:t>54.93</w:t>
+            </w:r>
+          </w:p>
+        </w:tc>
+      </w:tr>
+      <w:tr>
+        <w:tc>
+          <w:tcPr>
+            <w:tcW w:w="2088" w:type="dxa"/>
+            <w:vMerge/>
+          </w:tcPr>
+          <w:p/>
+        </w:tc>
+        <w:tc>
+          <w:tcPr>
+            <w:tcW w:w="810" w:type="dxa"/>
+          </w:tcPr>
+          <w:p>
+            <w:r>
+              <w:t>58</w:t>
+            </w:r>
+          </w:p>
+        </w:tc>
+        <w:tc>
+          <w:tcPr>
+            <w:tcW w:w="720" w:type="dxa"/>
+          </w:tcPr>
+          <w:p>
+            <w:r>
+              <w:t>59.6</w:t>
+            </w:r>
+          </w:p>
+        </w:tc>
+        <w:tc>
+          <w:tcPr>
+            <w:tcW w:w="810" w:type="dxa"/>
+          </w:tcPr>
+          <w:p>
+            <w:r>
+              <w:t>59.5</w:t>
+            </w:r>
+          </w:p>
+        </w:tc>
+        <w:tc>
+          <w:tcPr>
+            <w:tcW w:w="810" w:type="dxa"/>
+          </w:tcPr>
+          <w:p>
+            <w:r>
+              <w:t>56.5</w:t>
+            </w:r>
+          </w:p>
+        </w:tc>
+        <w:tc>
+          <w:tcPr>
+            <w:tcW w:w="990" w:type="dxa"/>
+          </w:tcPr>
+          <w:p>
+            <w:r>
+              <w:t>55.73</w:t>
+            </w:r>
+          </w:p>
+        </w:tc>
+        <w:tc>
+          <w:tcPr>
+            <w:tcW w:w="900" w:type="dxa"/>
+          </w:tcPr>
+          <w:p>
+            <w:r>
+              <w:t>59.6</w:t>
+            </w:r>
+          </w:p>
+        </w:tc>
+      </w:tr>
+      <w:tr>
+        <w:tc>
+          <w:tcPr>
+            <w:tcW w:w="2088" w:type="dxa"/>
+          </w:tcPr>
+          <w:p>
+            <w:r>
+              <w:t>Gradient boosting</w:t>
+            </w:r>
+          </w:p>
+        </w:tc>
+        <w:tc>
+          <w:tcPr>
+            <w:tcW w:w="810" w:type="dxa"/>
+          </w:tcPr>
+          <w:p>
+            <w:r>
+              <w:t>50.6</w:t>
+            </w:r>
+          </w:p>
+        </w:tc>
+        <w:tc>
+          <w:tcPr>
+            <w:tcW w:w="720" w:type="dxa"/>
+          </w:tcPr>
+          <w:p>
+            <w:r>
+              <w:t>60</w:t>
+            </w:r>
+          </w:p>
+        </w:tc>
+        <w:tc>
+          <w:tcPr>
+            <w:tcW w:w="810" w:type="dxa"/>
+          </w:tcPr>
+          <w:p>
+            <w:r>
+              <w:t>59.5</w:t>
+            </w:r>
+          </w:p>
+        </w:tc>
+        <w:tc>
+          <w:tcPr>
+            <w:tcW w:w="810" w:type="dxa"/>
+          </w:tcPr>
+          <w:p>
+            <w:r>
+              <w:t>62.8</w:t>
+            </w:r>
+          </w:p>
+        </w:tc>
+        <w:tc>
+          <w:tcPr>
+            <w:tcW w:w="990" w:type="dxa"/>
+          </w:tcPr>
+          <w:p>
+            <w:r>
+              <w:t>61.2</w:t>
+            </w:r>
+          </w:p>
+        </w:tc>
+        <w:tc>
+          <w:tcPr>
+            <w:tcW w:w="900" w:type="dxa"/>
+          </w:tcPr>
+          <w:p>
+            <w:r>
+              <w:t>64.06</w:t>
+            </w:r>
+          </w:p>
+        </w:tc>
+      </w:tr>
+      <w:tr>
+        <w:trPr>
+          <w:trHeight w:val="350"/>
+        </w:trPr>
+        <w:tc>
+          <w:tcPr>
+            <w:tcW w:w="2088" w:type="dxa"/>
+          </w:tcPr>
+          <w:p>
+            <w:r>
+              <w:t>Bagging Classifier</w:t>
+            </w:r>
+          </w:p>
+        </w:tc>
+        <w:tc>
+          <w:tcPr>
+            <w:tcW w:w="810" w:type="dxa"/>
+          </w:tcPr>
+          <w:p>
+            <w:r>
+              <w:t>56.6</w:t>
+            </w:r>
+          </w:p>
+        </w:tc>
+        <w:tc>
+          <w:tcPr>
+            <w:tcW w:w="720" w:type="dxa"/>
+          </w:tcPr>
+          <w:p>
+            <w:r>
+              <w:t>68.6</w:t>
+            </w:r>
+          </w:p>
+        </w:tc>
+        <w:tc>
+          <w:tcPr>
+            <w:tcW w:w="810" w:type="dxa"/>
+          </w:tcPr>
+          <w:p>
+            <w:r>
+              <w:t>68</w:t>
+            </w:r>
+          </w:p>
+        </w:tc>
+        <w:tc>
+          <w:tcPr>
+            <w:tcW w:w="810" w:type="dxa"/>
+          </w:tcPr>
+          <w:p>
+            <w:r>
+              <w:t>66.1</w:t>
+            </w:r>
+          </w:p>
+        </w:tc>
+        <w:tc>
+          <w:tcPr>
+            <w:tcW w:w="990" w:type="dxa"/>
+          </w:tcPr>
+          <w:p>
+            <w:r>
+              <w:t>67.0</w:t>
+            </w:r>
+          </w:p>
+        </w:tc>
+        <w:tc>
+          <w:tcPr>
+            <w:tcW w:w="900" w:type="dxa"/>
+          </w:tcPr>
+          <w:p>
+            <w:r>
+              <w:t>69.4</w:t>
+            </w:r>
+          </w:p>
+        </w:tc>
+      </w:tr>
+      <w:tr>
+        <w:tc>
+          <w:tcPr>
+            <w:tcW w:w="2088" w:type="dxa"/>
+            <w:vMerge w:val="restart"/>
+          </w:tcPr>
+          <w:p>
+            <w:r>
+              <w:t>Random Forests</w:t>
+            </w:r>
+          </w:p>
+        </w:tc>
+        <w:tc>
+          <w:tcPr>
+            <w:tcW w:w="810" w:type="dxa"/>
+          </w:tcPr>
+          <w:p>
+            <w:r>
+              <w:t>52.6</w:t>
+            </w:r>
+          </w:p>
+        </w:tc>
+        <w:tc>
+          <w:tcPr>
+            <w:tcW w:w="720" w:type="dxa"/>
+          </w:tcPr>
+          <w:p>
+            <w:r>
+              <w:t>60.3</w:t>
+            </w:r>
+          </w:p>
+        </w:tc>
+        <w:tc>
+          <w:tcPr>
+            <w:tcW w:w="810" w:type="dxa"/>
+          </w:tcPr>
+          <w:p>
+            <w:r>
+              <w:t>57.7</w:t>
+            </w:r>
+          </w:p>
+        </w:tc>
+        <w:tc>
+          <w:tcPr>
+            <w:tcW w:w="810" w:type="dxa"/>
+          </w:tcPr>
+          <w:p>
+            <w:r>
+              <w:t>60</w:t>
+            </w:r>
+          </w:p>
+        </w:tc>
+        <w:tc>
+          <w:tcPr>
+            <w:tcW w:w="990" w:type="dxa"/>
+          </w:tcPr>
+          <w:p>
+            <w:r>
+              <w:t>57.3</w:t>
+            </w:r>
+          </w:p>
+        </w:tc>
+        <w:tc>
+          <w:tcPr>
+            <w:tcW w:w="900" w:type="dxa"/>
+          </w:tcPr>
+          <w:p>
+            <w:r>
+              <w:t>58.4</w:t>
+            </w:r>
+          </w:p>
+        </w:tc>
+      </w:tr>
+      <w:tr>
+        <w:tc>
+          <w:tcPr>
+            <w:tcW w:w="2088" w:type="dxa"/>
+            <w:vMerge/>
+          </w:tcPr>
+          <w:p/>
+        </w:tc>
+        <w:tc>
+          <w:tcPr>
+            <w:tcW w:w="810" w:type="dxa"/>
+          </w:tcPr>
+          <w:p>
+            <w:r>
+              <w:t>54.6</w:t>
+            </w:r>
+          </w:p>
+        </w:tc>
+        <w:tc>
+          <w:tcPr>
+            <w:tcW w:w="720" w:type="dxa"/>
+          </w:tcPr>
+          <w:p>
+            <w:r>
+              <w:t>65</w:t>
+            </w:r>
+          </w:p>
+        </w:tc>
+        <w:tc>
+          <w:tcPr>
+            <w:tcW w:w="810" w:type="dxa"/>
+          </w:tcPr>
+          <w:p>
+            <w:r>
+              <w:t>59.7</w:t>
+            </w:r>
+          </w:p>
+        </w:tc>
+        <w:tc>
+          <w:tcPr>
+            <w:tcW w:w="810" w:type="dxa"/>
+          </w:tcPr>
+          <w:p>
+            <w:r>
+              <w:t>63.1</w:t>
+            </w:r>
+          </w:p>
+        </w:tc>
+        <w:tc>
+          <w:tcPr>
+            <w:tcW w:w="990" w:type="dxa"/>
+          </w:tcPr>
+          <w:p>
+            <w:r>
+              <w:t>59.4</w:t>
+            </w:r>
+          </w:p>
+        </w:tc>
+        <w:tc>
+          <w:tcPr>
+            <w:tcW w:w="900" w:type="dxa"/>
+          </w:tcPr>
+          <w:p>
+            <w:r>
+              <w:t>60.2</w:t>
+            </w:r>
+          </w:p>
+        </w:tc>
+      </w:tr>
+      <w:tr>
+        <w:tc>
+          <w:tcPr>
+            <w:tcW w:w="2088" w:type="dxa"/>
+            <w:vMerge w:val="restart"/>
+          </w:tcPr>
+          <w:p>
+            <w:r>
+              <w:t>Extra trees</w:t>
+            </w:r>
+          </w:p>
+        </w:tc>
+        <w:tc>
+          <w:tcPr>
+            <w:tcW w:w="810" w:type="dxa"/>
+          </w:tcPr>
+          <w:p>
+            <w:r>
+              <w:t>52</w:t>
+            </w:r>
+          </w:p>
+        </w:tc>
+        <w:tc>
+          <w:tcPr>
+            <w:tcW w:w="720" w:type="dxa"/>
+          </w:tcPr>
+          <w:p>
+            <w:r>
+              <w:t>53</w:t>
+            </w:r>
+          </w:p>
+        </w:tc>
+        <w:tc>
+          <w:tcPr>
+            <w:tcW w:w="810" w:type="dxa"/>
+          </w:tcPr>
+          <w:p>
+            <w:r>
+              <w:t>59.5</w:t>
+            </w:r>
+          </w:p>
+        </w:tc>
+        <w:tc>
+          <w:tcPr>
+            <w:tcW w:w="810" w:type="dxa"/>
+          </w:tcPr>
+          <w:p>
+            <w:r>
+              <w:t>56.67</w:t>
+            </w:r>
+          </w:p>
+        </w:tc>
+        <w:tc>
+          <w:tcPr>
+            <w:tcW w:w="990" w:type="dxa"/>
+          </w:tcPr>
+          <w:p>
+            <w:r>
+              <w:t>59.4</w:t>
+            </w:r>
+          </w:p>
+        </w:tc>
+        <w:tc>
+          <w:tcPr>
+            <w:tcW w:w="900" w:type="dxa"/>
+          </w:tcPr>
+          <w:p>
+            <w:r>
+              <w:t>57.9</w:t>
+            </w:r>
+          </w:p>
+        </w:tc>
+      </w:tr>
+      <w:tr>
+        <w:tc>
+          <w:tcPr>
+            <w:tcW w:w="2088" w:type="dxa"/>
+            <w:vMerge/>
+          </w:tcPr>
+          <w:p/>
+        </w:tc>
+        <w:tc>
+          <w:tcPr>
+            <w:tcW w:w="810" w:type="dxa"/>
+          </w:tcPr>
+          <w:p>
+            <w:r>
+              <w:t>50</w:t>
+            </w:r>
+          </w:p>
+        </w:tc>
+        <w:tc>
+          <w:tcPr>
+            <w:tcW w:w="720" w:type="dxa"/>
+          </w:tcPr>
+          <w:p>
+            <w:r>
+              <w:t>60.3</w:t>
+            </w:r>
+          </w:p>
+        </w:tc>
+        <w:tc>
+          <w:tcPr>
+            <w:tcW w:w="810" w:type="dxa"/>
+          </w:tcPr>
+          <w:p>
+            <w:r>
+              <w:t>57.11</w:t>
+            </w:r>
+          </w:p>
+        </w:tc>
+        <w:tc>
+          <w:tcPr>
+            <w:tcW w:w="810" w:type="dxa"/>
+          </w:tcPr>
+          <w:p>
+            <w:r>
+              <w:t>59.16</w:t>
+            </w:r>
+          </w:p>
+        </w:tc>
+        <w:tc>
+          <w:tcPr>
+            <w:tcW w:w="990" w:type="dxa"/>
+          </w:tcPr>
+          <w:p>
+            <w:r>
+              <w:t>57.3</w:t>
+            </w:r>
+          </w:p>
+        </w:tc>
+        <w:tc>
+          <w:tcPr>
+            <w:tcW w:w="900" w:type="dxa"/>
+          </w:tcPr>
+          <w:p>
+            <w:r>
+              <w:t>58.4</w:t>
+            </w:r>
+          </w:p>
+        </w:tc>
+      </w:tr>
+      <w:tr>
+        <w:tc>
+          <w:tcPr>
+            <w:tcW w:w="2088" w:type="dxa"/>
+          </w:tcPr>
+          <w:p>
+            <w:r>
+              <w:t>Convolutional neural networks</w:t>
+            </w:r>
+          </w:p>
+        </w:tc>
+        <w:tc>
+          <w:tcPr>
+            <w:tcW w:w="810" w:type="dxa"/>
+          </w:tcPr>
+          <w:p>
+            <w:r>
+              <w:t>32</w:t>
+            </w:r>
+          </w:p>
+        </w:tc>
+        <w:tc>
+          <w:tcPr>
+            <w:tcW w:w="720" w:type="dxa"/>
+          </w:tcPr>
+          <w:p>
+            <w:r>
+              <w:t>28.3</w:t>
+            </w:r>
+          </w:p>
+        </w:tc>
+        <w:tc>
+          <w:tcPr>
+            <w:tcW w:w="810" w:type="dxa"/>
+          </w:tcPr>
+          <w:p>
+            <w:r>
+              <w:t>31.3</w:t>
+            </w:r>
+          </w:p>
+        </w:tc>
+        <w:tc>
+          <w:tcPr>
+            <w:tcW w:w="810" w:type="dxa"/>
+          </w:tcPr>
+          <w:p>
+            <w:r>
+              <w:t>29</w:t>
+            </w:r>
+          </w:p>
+        </w:tc>
+        <w:tc>
+          <w:tcPr>
+            <w:tcW w:w="990" w:type="dxa"/>
+          </w:tcPr>
+          <w:p>
+            <w:r>
+              <w:t>31.73</w:t>
+            </w:r>
+          </w:p>
+        </w:tc>
+        <w:tc>
+          <w:tcPr>
+            <w:tcW w:w="900" w:type="dxa"/>
+          </w:tcPr>
+          <w:p>
+            <w:r>
+              <w:t>31.6</w:t>
+            </w:r>
+          </w:p>
+        </w:tc>
+      </w:tr>
+      <w:tr>
+        <w:tc>
+          <w:tcPr>
+            <w:tcW w:w="2088" w:type="dxa"/>
+            <w:vMerge w:val="restart"/>
+          </w:tcPr>
+          <w:p>
+            <w:r>
+              <w:t>Multilayer perceptron</w:t>
+            </w:r>
+          </w:p>
+        </w:tc>
+        <w:tc>
+          <w:tcPr>
+            <w:tcW w:w="810" w:type="dxa"/>
+          </w:tcPr>
+          <w:p>
+            <w:r>
+              <w:t>62</w:t>
+            </w:r>
+          </w:p>
+        </w:tc>
+        <w:tc>
+          <w:tcPr>
+            <w:tcW w:w="720" w:type="dxa"/>
+          </w:tcPr>
+          <w:p>
+            <w:r>
+              <w:t>67.6</w:t>
+            </w:r>
+          </w:p>
+        </w:tc>
+        <w:tc>
+          <w:tcPr>
+            <w:tcW w:w="810" w:type="dxa"/>
+          </w:tcPr>
+          <w:p>
+            <w:r>
+              <w:t>66.8</w:t>
+            </w:r>
+          </w:p>
+        </w:tc>
+        <w:tc>
+          <w:tcPr>
+            <w:tcW w:w="810" w:type="dxa"/>
+          </w:tcPr>
+          <w:p>
+            <w:r>
+              <w:t>68.6</w:t>
+            </w:r>
+          </w:p>
+        </w:tc>
+        <w:tc>
+          <w:tcPr>
+            <w:tcW w:w="990" w:type="dxa"/>
+          </w:tcPr>
+          <w:p>
+            <w:r>
+              <w:t>68.9</w:t>
+            </w:r>
+          </w:p>
+        </w:tc>
+        <w:tc>
+          <w:tcPr>
+            <w:tcW w:w="900" w:type="dxa"/>
+            <w:shd w:val="clear" w:color="auto" w:fill="FF0000"/>
+          </w:tcPr>
+          <w:p>
+            <w:pPr>
+              <w:rPr>
+                <w:color w:val="000000" w:themeColor="text1"/>
+              </w:rPr>
+            </w:pPr>
+            <w:r>
+              <w:rPr>
+                <w:color w:val="000000" w:themeColor="text1"/>
+              </w:rPr>
               <w:t>70.2</w:t>
             </w:r>
           </w:p>
@@ -834,14 +1636,14 @@
       <w:tr>
         <w:tc>
           <w:tcPr>
-            <w:tcW w:w="1908" w:type="dxa"/>
+            <w:tcW w:w="2088" w:type="dxa"/>
             <w:vMerge/>
           </w:tcPr>
           <w:p/>
         </w:tc>
         <w:tc>
           <w:tcPr>
-            <w:tcW w:w="900" w:type="dxa"/>
+            <w:tcW w:w="810" w:type="dxa"/>
           </w:tcPr>
           <w:p>
             <w:r>
@@ -851,7 +1653,7 @@
         </w:tc>
         <w:tc>
           <w:tcPr>
-            <w:tcW w:w="810" w:type="dxa"/>
+            <w:tcW w:w="720" w:type="dxa"/>
           </w:tcPr>
           <w:p>
             <w:r>
@@ -1787,10 +2589,12 @@
         <w:tc>
           <w:tcPr>
             <w:tcW w:w="900" w:type="dxa"/>
-          </w:tcPr>
-          <w:p>
-            <w:bookmarkStart w:id="0" w:name="_GoBack"/>
-            <w:bookmarkEnd w:id="0"/>
+            <w:shd w:val="clear" w:color="auto" w:fill="FF0000"/>
+          </w:tcPr>
+          <w:p>
+            <w:r>
+              <w:t>70.4</w:t>
+            </w:r>
           </w:p>
         </w:tc>
       </w:tr>

</xml_diff>